<commit_message>
new templates added, sessions implemented, delete account functionality added
</commit_message>
<xml_diff>
--- a/Project/documentation/Project_Phase1.docx
+++ b/Project/documentation/Project_Phase1.docx
@@ -958,38 +958,23 @@
           <w:bCs/>
         </w:rPr>
       </w:pPr>
-    </w:p>
-    <w:p>
-      <w:pPr>
-        <w:widowControl w:val="0"/>
-        <w:suppressAutoHyphens/>
-        <w:autoSpaceDE w:val="0"/>
-        <w:autoSpaceDN w:val="0"/>
-        <w:adjustRightInd w:val="0"/>
-        <w:spacing w:line="360" w:lineRule="auto"/>
-        <w:jc w:val="both"/>
-        <w:rPr>
-          <w:b/>
-          <w:bCs/>
-        </w:rPr>
-      </w:pPr>
       <w:r>
         <w:rPr>
           <w:noProof/>
         </w:rPr>
         <w:drawing>
-          <wp:anchor distT="0" distB="0" distL="114300" distR="114300" simplePos="0" relativeHeight="251655680" behindDoc="0" locked="0" layoutInCell="1" allowOverlap="1" wp14:anchorId="5EF5AB82" wp14:editId="0443815C">
+          <wp:anchor distT="0" distB="0" distL="114300" distR="114300" simplePos="0" relativeHeight="251658752" behindDoc="0" locked="0" layoutInCell="1" allowOverlap="1" wp14:anchorId="7D37E632" wp14:editId="2DA570CC">
             <wp:simplePos x="0" y="0"/>
             <wp:positionH relativeFrom="column">
-              <wp:posOffset>-1547892</wp:posOffset>
+              <wp:posOffset>-1219200</wp:posOffset>
             </wp:positionH>
-            <wp:positionV relativeFrom="page">
-              <wp:posOffset>2462292</wp:posOffset>
+            <wp:positionV relativeFrom="paragraph">
+              <wp:posOffset>501015</wp:posOffset>
             </wp:positionV>
-            <wp:extent cx="8866664" cy="5773102"/>
-            <wp:effectExtent l="0" t="1543050" r="0" b="1523365"/>
+            <wp:extent cx="8169275" cy="5819699"/>
+            <wp:effectExtent l="0" t="1181100" r="0" b="1153160"/>
             <wp:wrapNone/>
-            <wp:docPr id="10" name="Picture 10"/>
+            <wp:docPr id="3" name="Picture 3"/>
             <wp:cNvGraphicFramePr>
               <a:graphicFrameLocks xmlns:a="http://schemas.openxmlformats.org/drawingml/2006/main" noChangeAspect="1"/>
             </wp:cNvGraphicFramePr>
@@ -997,11 +982,11 @@
               <a:graphicData uri="http://schemas.openxmlformats.org/drawingml/2006/picture">
                 <pic:pic xmlns:pic="http://schemas.openxmlformats.org/drawingml/2006/picture">
                   <pic:nvPicPr>
-                    <pic:cNvPr id="10" name="ERD.png"/>
+                    <pic:cNvPr id="3" name="image (1).png"/>
                     <pic:cNvPicPr/>
                   </pic:nvPicPr>
                   <pic:blipFill>
-                    <a:blip r:embed="rId9" cstate="print">
+                    <a:blip r:embed="rId9">
                       <a:extLst>
                         <a:ext uri="{28A0092B-C50C-407E-A947-70E740481C1C}">
                           <a14:useLocalDpi xmlns:a14="http://schemas.microsoft.com/office/drawing/2010/main" val="0"/>
@@ -1015,7 +1000,7 @@
                   <pic:spPr>
                     <a:xfrm rot="16200000">
                       <a:off x="0" y="0"/>
-                      <a:ext cx="8879323" cy="5781344"/>
+                      <a:ext cx="8169275" cy="5819699"/>
                     </a:xfrm>
                     <a:prstGeom prst="rect">
                       <a:avLst/>
@@ -1024,9 +1009,6 @@
                 </pic:pic>
               </a:graphicData>
             </a:graphic>
-            <wp14:sizeRelH relativeFrom="margin">
-              <wp14:pctWidth>0</wp14:pctWidth>
-            </wp14:sizeRelH>
           </wp:anchor>
         </w:drawing>
       </w:r>
@@ -1303,6 +1285,8 @@
     </w:p>
     <w:p>
       <w:pPr>
+        <w:widowControl w:val="0"/>
+        <w:suppressAutoHyphens/>
         <w:autoSpaceDE w:val="0"/>
         <w:autoSpaceDN w:val="0"/>
         <w:adjustRightInd w:val="0"/>
@@ -1321,6 +1305,19 @@
         <w:adjustRightInd w:val="0"/>
         <w:spacing w:line="360" w:lineRule="auto"/>
         <w:jc w:val="both"/>
+        <w:rPr>
+          <w:b/>
+          <w:bCs/>
+        </w:rPr>
+      </w:pPr>
+    </w:p>
+    <w:p>
+      <w:pPr>
+        <w:autoSpaceDE w:val="0"/>
+        <w:autoSpaceDN w:val="0"/>
+        <w:adjustRightInd w:val="0"/>
+        <w:spacing w:line="360" w:lineRule="auto"/>
+        <w:jc w:val="both"/>
       </w:pPr>
       <w:r>
         <w:rPr>
@@ -1372,15 +1369,7 @@
       </w:r>
       <w:proofErr w:type="spellEnd"/>
       <w:r>
-        <w:t xml:space="preserve"> are the primary keys for The Book, Publisher and Member Table respectively. The Borrow Table does not have any primary key, and is completely dependant on the other tables for data storage. The history </w:t>
-      </w:r>
-      <w:proofErr w:type="spellStart"/>
-      <w:r>
-        <w:t>of</w:t>
-      </w:r>
-      <w:proofErr w:type="spellEnd"/>
-      <w:r>
-        <w:t xml:space="preserve"> book borrowing for various members is stored in this table.</w:t>
+        <w:t xml:space="preserve"> are the primary keys for The Book, Publisher and Member Table respectively. The Borrow Table does not have any primary key, and is completely dependant on the other tables for data storage. The history of book borrowing for various members is stored in this table.</w:t>
       </w:r>
     </w:p>
     <w:p>
@@ -1625,13 +1614,7 @@
       </w:r>
       <w:proofErr w:type="spellEnd"/>
       <w:r>
-        <w:t xml:space="preserve"> is used in borrow table to </w:t>
-      </w:r>
-      <w:r>
-        <w:t>keep track of which Author’s book is largely borrowed</w:t>
-      </w:r>
-      <w:r>
-        <w:t>.</w:t>
+        <w:t xml:space="preserve"> is used in borrow table to keep track of which Author’s book is largely borrowed.</w:t>
       </w:r>
     </w:p>
     <w:p>
@@ -1771,10 +1754,10 @@
           <w:szCs w:val="24"/>
         </w:rPr>
         <w:drawing>
-          <wp:inline distT="0" distB="0" distL="0" distR="0" wp14:anchorId="004716D5" wp14:editId="3FE0DC28">
-            <wp:extent cx="5731510" cy="3223895"/>
+          <wp:inline distT="0" distB="0" distL="0" distR="0" wp14:anchorId="0E4F10D3" wp14:editId="73E3E1F2">
+            <wp:extent cx="5731510" cy="3197860"/>
             <wp:effectExtent l="0" t="0" r="0" b="0"/>
-            <wp:docPr id="12" name="Picture 12"/>
+            <wp:docPr id="4" name="Picture 4"/>
             <wp:cNvGraphicFramePr>
               <a:graphicFrameLocks xmlns:a="http://schemas.openxmlformats.org/drawingml/2006/main" noChangeAspect="1"/>
             </wp:cNvGraphicFramePr>
@@ -1782,7 +1765,7 @@
               <a:graphicData uri="http://schemas.openxmlformats.org/drawingml/2006/picture">
                 <pic:pic xmlns:pic="http://schemas.openxmlformats.org/drawingml/2006/picture">
                   <pic:nvPicPr>
-                    <pic:cNvPr id="12" name="RSD.png"/>
+                    <pic:cNvPr id="4" name="image (2).png"/>
                     <pic:cNvPicPr/>
                   </pic:nvPicPr>
                   <pic:blipFill>
@@ -1800,7 +1783,7 @@
                   <pic:spPr>
                     <a:xfrm>
                       <a:off x="0" y="0"/>
-                      <a:ext cx="5731510" cy="3223895"/>
+                      <a:ext cx="5731510" cy="3197860"/>
                     </a:xfrm>
                     <a:prstGeom prst="rect">
                       <a:avLst/>
@@ -1812,6 +1795,8 @@
           </wp:inline>
         </w:drawing>
       </w:r>
+      <w:bookmarkStart w:id="0" w:name="_GoBack"/>
+      <w:bookmarkEnd w:id="0"/>
     </w:p>
     <w:p>
       <w:pPr>
@@ -2020,8 +2005,6 @@
         </w:rPr>
         <w:t xml:space="preserve">Signature of Guide </w:t>
       </w:r>
-      <w:bookmarkStart w:id="0" w:name="_GoBack"/>
-      <w:bookmarkEnd w:id="0"/>
     </w:p>
     <w:sectPr>
       <w:footerReference w:type="default" r:id="rId11"/>
@@ -3304,6 +3287,7 @@
   <w:style w:type="character" w:default="1" w:styleId="DefaultParagraphFont">
     <w:name w:val="Default Paragraph Font"/>
     <w:uiPriority w:val="1"/>
+    <w:semiHidden/>
     <w:unhideWhenUsed/>
   </w:style>
   <w:style w:type="table" w:default="1" w:styleId="TableNormal">

</xml_diff>